<commit_message>
Avance web, bug fix
</commit_message>
<xml_diff>
--- a/TastyDash Web/TASTYDASH WEBSITE.docx
+++ b/TastyDash Web/TASTYDASH WEBSITE.docx
@@ -1895,6 +1895,15 @@
       </w:pPr>
     </w:p>
     <w:p>
+      <w:pPr>
+        <w:rPr>
+          <w:rFonts w:asciiTheme="minorHAnsi" w:hAnsiTheme="minorHAnsi" w:cstheme="minorHAnsi"/>
+          <w:b/>
+          <w:bCs/>
+          <w:sz w:val="24"/>
+          <w:szCs w:val="24"/>
+        </w:rPr>
+      </w:pPr>
       <w:r>
         <w:rPr>
           <w:rFonts w:asciiTheme="minorHAnsi" w:hAnsiTheme="minorHAnsi" w:cstheme="minorHAnsi"/>
@@ -1919,6 +1928,138 @@
         </w:rPr>
         <w:tab/>
       </w:r>
+      <w:r>
+        <w:rPr>
+          <w:rFonts w:asciiTheme="minorHAnsi" w:hAnsiTheme="minorHAnsi" w:cstheme="minorHAnsi"/>
+          <w:b/>
+          <w:bCs/>
+          <w:sz w:val="24"/>
+          <w:szCs w:val="24"/>
+        </w:rPr>
+        <w:t>Datos usados para el desarrollo del proyecto:</w:t>
+      </w:r>
+    </w:p>
+    <w:p>
+      <w:pPr>
+        <w:pStyle w:val="ListParagraph"/>
+        <w:ind w:left="1776" w:firstLine="0"/>
+      </w:pPr>
+    </w:p>
+    <w:p>
+      <w:pPr>
+        <w:pStyle w:val="ListParagraph"/>
+        <w:ind w:left="1776" w:firstLine="0"/>
+      </w:pPr>
+      <w:proofErr w:type="gramStart"/>
+      <w:r>
+        <w:t>API gratuita</w:t>
+      </w:r>
+      <w:proofErr w:type="gramEnd"/>
+      <w:r>
+        <w:t xml:space="preserve"> para la búsqueda de los platillos</w:t>
+      </w:r>
+    </w:p>
+    <w:p>
+      <w:pPr>
+        <w:pStyle w:val="ListParagraph"/>
+        <w:numPr>
+          <w:ilvl w:val="0"/>
+          <w:numId w:val="6"/>
+        </w:numPr>
+      </w:pPr>
+      <w:hyperlink r:id="rId5" w:history="1">
+        <w:r>
+          <w:rPr>
+            <w:rStyle w:val="Hyperlink"/>
+          </w:rPr>
+          <w:t>https://www.themealdb.com</w:t>
+        </w:r>
+      </w:hyperlink>
+    </w:p>
+    <w:p>
+      <w:pPr>
+        <w:pStyle w:val="ListParagraph"/>
+        <w:ind w:left="1776" w:firstLine="0"/>
+      </w:pPr>
+    </w:p>
+    <w:p>
+      <w:pPr>
+        <w:pStyle w:val="ListParagraph"/>
+        <w:ind w:left="1776" w:firstLine="0"/>
+      </w:pPr>
+      <w:r>
+        <w:t>Imágenes y multimedia estática</w:t>
+      </w:r>
+    </w:p>
+    <w:p>
+      <w:pPr>
+        <w:pStyle w:val="ListParagraph"/>
+        <w:numPr>
+          <w:ilvl w:val="0"/>
+          <w:numId w:val="6"/>
+        </w:numPr>
+      </w:pPr>
+      <w:hyperlink r:id="rId6" w:history="1">
+        <w:r>
+          <w:rPr>
+            <w:rStyle w:val="Hyperlink"/>
+          </w:rPr>
+          <w:t>https://co.pinterest.com</w:t>
+        </w:r>
+      </w:hyperlink>
+    </w:p>
+    <w:p>
+      <w:pPr>
+        <w:pStyle w:val="ListParagraph"/>
+        <w:ind w:left="1776" w:firstLine="0"/>
+      </w:pPr>
+    </w:p>
+    <w:p>
+      <w:pPr>
+        <w:pStyle w:val="ListParagraph"/>
+        <w:ind w:left="1776" w:firstLine="0"/>
+      </w:pPr>
+    </w:p>
+    <w:p>
+      <w:pPr>
+        <w:ind w:left="70" w:firstLine="638"/>
+        <w:rPr>
+          <w:rFonts w:ascii="Arial" w:hAnsi="Arial" w:cs="Arial"/>
+          <w:b/>
+          <w:bCs/>
+          <w:sz w:val="36"/>
+          <w:szCs w:val="36"/>
+        </w:rPr>
+      </w:pPr>
+      <w:r>
+        <w:rPr>
+          <w:rFonts w:ascii="Arial" w:hAnsi="Arial" w:cs="Arial"/>
+          <w:b/>
+          <w:bCs/>
+          <w:sz w:val="36"/>
+          <w:szCs w:val="36"/>
+        </w:rPr>
+        <w:t>PAGINA WEB</w:t>
+      </w:r>
+    </w:p>
+    <w:p>
+      <w:pPr>
+        <w:ind w:left="70" w:firstLine="638"/>
+      </w:pPr>
+      <w:hyperlink r:id="rId7" w:history="1">
+        <w:r>
+          <w:rPr>
+            <w:rStyle w:val="Hyperlink"/>
+          </w:rPr>
+          <w:t>https://tastydash.000webhostapp.com</w:t>
+        </w:r>
+      </w:hyperlink>
+    </w:p>
+    <w:p>
+      <w:pPr>
+        <w:pStyle w:val="ListParagraph"/>
+        <w:ind w:left="1776" w:firstLine="0"/>
+      </w:pPr>
     </w:p>
     <w:sectPr>
       <w:pgSz w:w="12240" w:h="15840"/>
@@ -2145,6 +2286,120 @@
     </w:lvl>
   </w:abstractNum>
   <w:abstractNum w:abstractNumId="1" w15:restartNumberingAfterBreak="0">
+    <w:nsid w:val="603C2BF1"/>
+    <w:multiLevelType w:val="hybridMultilevel"/>
+    <w:tmpl w:val="E6F61028"/>
+    <w:lvl w:ilvl="0" w:tplc="6D7E124A">
+      <w:numFmt w:val="bullet"/>
+      <w:lvlText w:val="-"/>
+      <w:lvlJc w:val="left"/>
+      <w:pPr>
+        <w:ind w:left="1776" w:hanging="360"/>
+      </w:pPr>
+      <w:rPr>
+        <w:rFonts w:ascii="Calibri" w:eastAsia="Bahnschrift" w:hAnsi="Calibri" w:cs="Calibri" w:hint="default"/>
+        <w:b/>
+        <w:sz w:val="24"/>
+      </w:rPr>
+    </w:lvl>
+    <w:lvl w:ilvl="1" w:tplc="240A0003" w:tentative="1">
+      <w:start w:val="1"/>
+      <w:numFmt w:val="bullet"/>
+      <w:lvlText w:val="o"/>
+      <w:lvlJc w:val="left"/>
+      <w:pPr>
+        <w:ind w:left="2496" w:hanging="360"/>
+      </w:pPr>
+      <w:rPr>
+        <w:rFonts w:ascii="Courier New" w:hAnsi="Courier New" w:cs="Courier New" w:hint="default"/>
+      </w:rPr>
+    </w:lvl>
+    <w:lvl w:ilvl="2" w:tplc="240A0005" w:tentative="1">
+      <w:start w:val="1"/>
+      <w:numFmt w:val="bullet"/>
+      <w:lvlText w:val=""/>
+      <w:lvlJc w:val="left"/>
+      <w:pPr>
+        <w:ind w:left="3216" w:hanging="360"/>
+      </w:pPr>
+      <w:rPr>
+        <w:rFonts w:ascii="Wingdings" w:hAnsi="Wingdings" w:hint="default"/>
+      </w:rPr>
+    </w:lvl>
+    <w:lvl w:ilvl="3" w:tplc="240A0001" w:tentative="1">
+      <w:start w:val="1"/>
+      <w:numFmt w:val="bullet"/>
+      <w:lvlText w:val=""/>
+      <w:lvlJc w:val="left"/>
+      <w:pPr>
+        <w:ind w:left="3936" w:hanging="360"/>
+      </w:pPr>
+      <w:rPr>
+        <w:rFonts w:ascii="Symbol" w:hAnsi="Symbol" w:hint="default"/>
+      </w:rPr>
+    </w:lvl>
+    <w:lvl w:ilvl="4" w:tplc="240A0003" w:tentative="1">
+      <w:start w:val="1"/>
+      <w:numFmt w:val="bullet"/>
+      <w:lvlText w:val="o"/>
+      <w:lvlJc w:val="left"/>
+      <w:pPr>
+        <w:ind w:left="4656" w:hanging="360"/>
+      </w:pPr>
+      <w:rPr>
+        <w:rFonts w:ascii="Courier New" w:hAnsi="Courier New" w:cs="Courier New" w:hint="default"/>
+      </w:rPr>
+    </w:lvl>
+    <w:lvl w:ilvl="5" w:tplc="240A0005" w:tentative="1">
+      <w:start w:val="1"/>
+      <w:numFmt w:val="bullet"/>
+      <w:lvlText w:val=""/>
+      <w:lvlJc w:val="left"/>
+      <w:pPr>
+        <w:ind w:left="5376" w:hanging="360"/>
+      </w:pPr>
+      <w:rPr>
+        <w:rFonts w:ascii="Wingdings" w:hAnsi="Wingdings" w:hint="default"/>
+      </w:rPr>
+    </w:lvl>
+    <w:lvl w:ilvl="6" w:tplc="240A0001" w:tentative="1">
+      <w:start w:val="1"/>
+      <w:numFmt w:val="bullet"/>
+      <w:lvlText w:val=""/>
+      <w:lvlJc w:val="left"/>
+      <w:pPr>
+        <w:ind w:left="6096" w:hanging="360"/>
+      </w:pPr>
+      <w:rPr>
+        <w:rFonts w:ascii="Symbol" w:hAnsi="Symbol" w:hint="default"/>
+      </w:rPr>
+    </w:lvl>
+    <w:lvl w:ilvl="7" w:tplc="240A0003" w:tentative="1">
+      <w:start w:val="1"/>
+      <w:numFmt w:val="bullet"/>
+      <w:lvlText w:val="o"/>
+      <w:lvlJc w:val="left"/>
+      <w:pPr>
+        <w:ind w:left="6816" w:hanging="360"/>
+      </w:pPr>
+      <w:rPr>
+        <w:rFonts w:ascii="Courier New" w:hAnsi="Courier New" w:cs="Courier New" w:hint="default"/>
+      </w:rPr>
+    </w:lvl>
+    <w:lvl w:ilvl="8" w:tplc="240A0005" w:tentative="1">
+      <w:start w:val="1"/>
+      <w:numFmt w:val="bullet"/>
+      <w:lvlText w:val=""/>
+      <w:lvlJc w:val="left"/>
+      <w:pPr>
+        <w:ind w:left="7536" w:hanging="360"/>
+      </w:pPr>
+      <w:rPr>
+        <w:rFonts w:ascii="Wingdings" w:hAnsi="Wingdings" w:hint="default"/>
+      </w:rPr>
+    </w:lvl>
+  </w:abstractNum>
+  <w:abstractNum w:abstractNumId="2" w15:restartNumberingAfterBreak="0">
     <w:nsid w:val="664F4359"/>
     <w:multiLevelType w:val="hybridMultilevel"/>
     <w:tmpl w:val="EC82C964"/>
@@ -2257,7 +2512,7 @@
       </w:rPr>
     </w:lvl>
   </w:abstractNum>
-  <w:abstractNum w:abstractNumId="2" w15:restartNumberingAfterBreak="0">
+  <w:abstractNum w:abstractNumId="3" w15:restartNumberingAfterBreak="0">
     <w:nsid w:val="67BB3851"/>
     <w:multiLevelType w:val="hybridMultilevel"/>
     <w:tmpl w:val="929E276C"/>
@@ -2469,7 +2724,7 @@
       </w:rPr>
     </w:lvl>
   </w:abstractNum>
-  <w:abstractNum w:abstractNumId="3" w15:restartNumberingAfterBreak="0">
+  <w:abstractNum w:abstractNumId="4" w15:restartNumberingAfterBreak="0">
     <w:nsid w:val="710C2495"/>
     <w:multiLevelType w:val="hybridMultilevel"/>
     <w:tmpl w:val="44E0D06A"/>
@@ -2582,7 +2837,7 @@
       </w:rPr>
     </w:lvl>
   </w:abstractNum>
-  <w:abstractNum w:abstractNumId="4" w15:restartNumberingAfterBreak="0">
+  <w:abstractNum w:abstractNumId="5" w15:restartNumberingAfterBreak="0">
     <w:nsid w:val="773576C5"/>
     <w:multiLevelType w:val="hybridMultilevel"/>
     <w:tmpl w:val="7C765ED2"/>
@@ -2696,18 +2951,21 @@
     </w:lvl>
   </w:abstractNum>
   <w:num w:numId="1" w16cid:durableId="1175146417">
-    <w:abstractNumId w:val="2"/>
+    <w:abstractNumId w:val="3"/>
   </w:num>
   <w:num w:numId="2" w16cid:durableId="695547590">
     <w:abstractNumId w:val="0"/>
   </w:num>
   <w:num w:numId="3" w16cid:durableId="684790053">
-    <w:abstractNumId w:val="3"/>
+    <w:abstractNumId w:val="4"/>
   </w:num>
   <w:num w:numId="4" w16cid:durableId="323512229">
-    <w:abstractNumId w:val="4"/>
+    <w:abstractNumId w:val="5"/>
   </w:num>
   <w:num w:numId="5" w16cid:durableId="962031542">
+    <w:abstractNumId w:val="2"/>
+  </w:num>
+  <w:num w:numId="6" w16cid:durableId="805584070">
     <w:abstractNumId w:val="1"/>
   </w:num>
 </w:numbering>
@@ -3162,6 +3420,29 @@
       <w:contextualSpacing/>
     </w:pPr>
   </w:style>
+  <w:style w:type="character" w:styleId="Hyperlink">
+    <w:name w:val="Hyperlink"/>
+    <w:basedOn w:val="DefaultParagraphFont"/>
+    <w:uiPriority w:val="99"/>
+    <w:unhideWhenUsed/>
+    <w:rsid w:val="00417E9D"/>
+    <w:rPr>
+      <w:color w:val="0563C1" w:themeColor="hyperlink"/>
+      <w:u w:val="single"/>
+    </w:rPr>
+  </w:style>
+  <w:style w:type="character" w:styleId="UnresolvedMention">
+    <w:name w:val="Unresolved Mention"/>
+    <w:basedOn w:val="DefaultParagraphFont"/>
+    <w:uiPriority w:val="99"/>
+    <w:semiHidden/>
+    <w:unhideWhenUsed/>
+    <w:rsid w:val="00417E9D"/>
+    <w:rPr>
+      <w:color w:val="605E5C"/>
+      <w:shd w:val="clear" w:color="auto" w:fill="E1DFDD"/>
+    </w:rPr>
+  </w:style>
 </w:styles>
 </file>
 

</xml_diff>